<commit_message>
doxygen et equilibrage en jeu et installer
</commit_message>
<xml_diff>
--- a/Documentation/Documentation Technique.docx
+++ b/Documentation/Documentation Technique.docx
@@ -325,47 +325,7 @@
                                             <w14:bevel/>
                                           </w14:textOutline>
                                         </w:rPr>
-                                        <w:t xml:space="preserve">Documentation </w:t>
-                                      </w:r>
-                                      <w:proofErr w:type="gramStart"/>
-                                      <w:r>
-                                        <w:rPr>
-                                          <w:rFonts w:ascii="Century Schoolbook" w:eastAsiaTheme="majorEastAsia" w:hAnsi="Century Schoolbook" w:cstheme="majorBidi"/>
-                                          <w:color w:val="FFC000" w:themeColor="accent4"/>
-                                          <w:sz w:val="108"/>
-                                          <w:szCs w:val="108"/>
-                                          <w14:textOutline w14:w="9525" w14:cap="rnd" w14:cmpd="sng" w14:algn="ctr">
-                                            <w14:solidFill>
-                                              <w14:schemeClr w14:val="tx1">
-                                                <w14:lumMod w14:val="50000"/>
-                                                <w14:lumOff w14:val="50000"/>
-                                              </w14:schemeClr>
-                                            </w14:solidFill>
-                                            <w14:prstDash w14:val="solid"/>
-                                            <w14:bevel/>
-                                          </w14:textOutline>
-                                        </w:rPr>
-                                        <w:t>Technique  28</w:t>
-                                      </w:r>
-                                      <w:proofErr w:type="gramEnd"/>
-                                      <w:r>
-                                        <w:rPr>
-                                          <w:rFonts w:ascii="Century Schoolbook" w:eastAsiaTheme="majorEastAsia" w:hAnsi="Century Schoolbook" w:cstheme="majorBidi"/>
-                                          <w:color w:val="FFC000" w:themeColor="accent4"/>
-                                          <w:sz w:val="108"/>
-                                          <w:szCs w:val="108"/>
-                                          <w14:textOutline w14:w="9525" w14:cap="rnd" w14:cmpd="sng" w14:algn="ctr">
-                                            <w14:solidFill>
-                                              <w14:schemeClr w14:val="tx1">
-                                                <w14:lumMod w14:val="50000"/>
-                                                <w14:lumOff w14:val="50000"/>
-                                              </w14:schemeClr>
-                                            </w14:solidFill>
-                                            <w14:prstDash w14:val="solid"/>
-                                            <w14:bevel/>
-                                          </w14:textOutline>
-                                        </w:rPr>
-                                        <w:t>/03/18</w:t>
+                                        <w:t xml:space="preserve">Documentation Technique  </w:t>
                                       </w:r>
                                     </w:sdtContent>
                                   </w:sdt>
@@ -626,47 +586,7 @@
                                       <w14:bevel/>
                                     </w14:textOutline>
                                   </w:rPr>
-                                  <w:t xml:space="preserve">Documentation </w:t>
-                                </w:r>
-                                <w:proofErr w:type="gramStart"/>
-                                <w:r>
-                                  <w:rPr>
-                                    <w:rFonts w:ascii="Century Schoolbook" w:eastAsiaTheme="majorEastAsia" w:hAnsi="Century Schoolbook" w:cstheme="majorBidi"/>
-                                    <w:color w:val="FFC000" w:themeColor="accent4"/>
-                                    <w:sz w:val="108"/>
-                                    <w:szCs w:val="108"/>
-                                    <w14:textOutline w14:w="9525" w14:cap="rnd" w14:cmpd="sng" w14:algn="ctr">
-                                      <w14:solidFill>
-                                        <w14:schemeClr w14:val="tx1">
-                                          <w14:lumMod w14:val="50000"/>
-                                          <w14:lumOff w14:val="50000"/>
-                                        </w14:schemeClr>
-                                      </w14:solidFill>
-                                      <w14:prstDash w14:val="solid"/>
-                                      <w14:bevel/>
-                                    </w14:textOutline>
-                                  </w:rPr>
-                                  <w:t>Technique  28</w:t>
-                                </w:r>
-                                <w:proofErr w:type="gramEnd"/>
-                                <w:r>
-                                  <w:rPr>
-                                    <w:rFonts w:ascii="Century Schoolbook" w:eastAsiaTheme="majorEastAsia" w:hAnsi="Century Schoolbook" w:cstheme="majorBidi"/>
-                                    <w:color w:val="FFC000" w:themeColor="accent4"/>
-                                    <w:sz w:val="108"/>
-                                    <w:szCs w:val="108"/>
-                                    <w14:textOutline w14:w="9525" w14:cap="rnd" w14:cmpd="sng" w14:algn="ctr">
-                                      <w14:solidFill>
-                                        <w14:schemeClr w14:val="tx1">
-                                          <w14:lumMod w14:val="50000"/>
-                                          <w14:lumOff w14:val="50000"/>
-                                        </w14:schemeClr>
-                                      </w14:solidFill>
-                                      <w14:prstDash w14:val="solid"/>
-                                      <w14:bevel/>
-                                    </w14:textOutline>
-                                  </w:rPr>
-                                  <w:t>/03/18</w:t>
+                                  <w:t xml:space="preserve">Documentation Technique  </w:t>
                                 </w:r>
                               </w:sdtContent>
                             </w:sdt>
@@ -1462,6 +1382,8 @@
           <w:r>
             <w:br w:type="page"/>
           </w:r>
+          <w:bookmarkStart w:id="1" w:name="_GoBack"/>
+          <w:bookmarkEnd w:id="1"/>
         </w:p>
         <w:p/>
       </w:sdtContent>
@@ -1473,11 +1395,11 @@
       <w:r>
         <w:t xml:space="preserve"> </w:t>
       </w:r>
-      <w:bookmarkStart w:id="1" w:name="_Toc510099999"/>
+      <w:bookmarkStart w:id="2" w:name="_Toc510099999"/>
       <w:r>
         <w:t>Rappel des objectifs principaux de l’application</w:t>
       </w:r>
-      <w:bookmarkEnd w:id="1"/>
+      <w:bookmarkEnd w:id="2"/>
     </w:p>
     <w:p/>
     <w:p>
@@ -1560,11 +1482,11 @@
       <w:pPr>
         <w:pStyle w:val="Titre1"/>
       </w:pPr>
-      <w:bookmarkStart w:id="2" w:name="_Toc510100000"/>
+      <w:bookmarkStart w:id="3" w:name="_Toc510100000"/>
       <w:r>
         <w:t>Contexte d’utilisation</w:t>
       </w:r>
-      <w:bookmarkEnd w:id="2"/>
+      <w:bookmarkEnd w:id="3"/>
     </w:p>
     <w:p/>
     <w:p>
@@ -1623,14 +1545,14 @@
       <w:pPr>
         <w:pStyle w:val="Titre1"/>
       </w:pPr>
-      <w:bookmarkStart w:id="3" w:name="_Toc510100001"/>
+      <w:bookmarkStart w:id="4" w:name="_Toc510100001"/>
       <w:r>
         <w:t>Librairies utilisé</w:t>
       </w:r>
       <w:r>
         <w:t>es</w:t>
       </w:r>
-      <w:bookmarkEnd w:id="3"/>
+      <w:bookmarkEnd w:id="4"/>
     </w:p>
     <w:p/>
     <w:p>
@@ -1757,15 +1679,15 @@
         <w:pStyle w:val="Titre1"/>
         <w:ind w:left="1068"/>
       </w:pPr>
-      <w:bookmarkStart w:id="4" w:name="_Toc510100002"/>
-      <w:bookmarkStart w:id="5" w:name="_Hlk501096531"/>
+      <w:bookmarkStart w:id="5" w:name="_Toc510100002"/>
+      <w:bookmarkStart w:id="6" w:name="_Hlk501096531"/>
       <w:r>
         <w:lastRenderedPageBreak/>
         <w:t>Classes et assets de l’applications</w:t>
       </w:r>
-      <w:bookmarkEnd w:id="4"/>
+      <w:bookmarkEnd w:id="5"/>
     </w:p>
-    <w:bookmarkEnd w:id="5"/>
+    <w:bookmarkEnd w:id="6"/>
     <w:p>
       <w:pPr>
         <w:ind w:left="348"/>
@@ -2998,14 +2920,14 @@
       <w:pPr>
         <w:pStyle w:val="Titre1"/>
       </w:pPr>
-      <w:bookmarkStart w:id="6" w:name="_Toc510100003"/>
+      <w:bookmarkStart w:id="7" w:name="_Toc510100003"/>
       <w:r>
         <w:t>IDE utilisée</w:t>
       </w:r>
       <w:r>
         <w:t xml:space="preserve"> </w:t>
       </w:r>
-      <w:bookmarkEnd w:id="6"/>
+      <w:bookmarkEnd w:id="7"/>
     </w:p>
     <w:p/>
     <w:p>
@@ -3139,13 +3061,13 @@
       <w:pPr>
         <w:pStyle w:val="Titre1"/>
       </w:pPr>
-      <w:bookmarkStart w:id="7" w:name="_Toc509992315"/>
-      <w:bookmarkStart w:id="8" w:name="_Toc510100004"/>
+      <w:bookmarkStart w:id="8" w:name="_Toc509992315"/>
+      <w:bookmarkStart w:id="9" w:name="_Toc510100004"/>
       <w:r>
         <w:t>Stockage des données</w:t>
       </w:r>
-      <w:bookmarkEnd w:id="7"/>
       <w:bookmarkEnd w:id="8"/>
+      <w:bookmarkEnd w:id="9"/>
     </w:p>
     <w:p>
       <w:r>
@@ -3252,11 +3174,11 @@
       <w:pPr>
         <w:pStyle w:val="Titre1"/>
       </w:pPr>
-      <w:bookmarkStart w:id="9" w:name="_Toc510100005"/>
+      <w:bookmarkStart w:id="10" w:name="_Toc510100005"/>
       <w:r>
         <w:t>Exécutable – Mode d’installation</w:t>
       </w:r>
-      <w:bookmarkEnd w:id="9"/>
+      <w:bookmarkEnd w:id="10"/>
     </w:p>
     <w:p/>
     <w:p>
@@ -3277,10 +3199,14 @@
     </w:p>
     <w:p>
       <w:r>
-        <w:t>Et d’exécuter projet2.exe en ADMINISTRATEUR.</w:t>
-      </w:r>
-      <w:bookmarkStart w:id="10" w:name="_GoBack"/>
-      <w:bookmarkEnd w:id="10"/>
+        <w:t xml:space="preserve">Et d’exécuter projet2.exe en </w:t>
+      </w:r>
+      <w:r>
+        <w:t>tant qu’ADMINISTRATEUR</w:t>
+      </w:r>
+      <w:r>
+        <w:t>.</w:t>
+      </w:r>
     </w:p>
     <w:sectPr>
       <w:headerReference w:type="default" r:id="rId15"/>
@@ -3387,7 +3313,7 @@
                   <w:szCs w:val="18"/>
                   <w:highlight w:val="black"/>
                 </w:rPr>
-                <w:t>Documentation Technique  28/03/18</w:t>
+                <w:t xml:space="preserve">Documentation Technique  </w:t>
               </w:r>
             </w:sdtContent>
           </w:sdt>
@@ -6491,6 +6417,7 @@
     <w:rsid w:val="002C21E0"/>
     <w:rsid w:val="002F5BC2"/>
     <w:rsid w:val="004C52CB"/>
+    <w:rsid w:val="005C3937"/>
     <w:rsid w:val="0072412E"/>
     <w:rsid w:val="009231BD"/>
     <w:rsid w:val="00A02A43"/>
@@ -7298,7 +7225,7 @@
 </file>
 
 <file path=customXml/itemProps1.xml><?xml version="1.0" encoding="utf-8"?>
-<ds:datastoreItem xmlns:ds="http://schemas.openxmlformats.org/officeDocument/2006/customXml" ds:itemID="{CC0861DC-1258-4BF5-9441-C45787E9380D}">
+<ds:datastoreItem xmlns:ds="http://schemas.openxmlformats.org/officeDocument/2006/customXml" ds:itemID="{5C0AB3B5-80EB-49C6-95E4-C8A5E28D6E53}">
   <ds:schemaRefs>
     <ds:schemaRef ds:uri="http://schemas.openxmlformats.org/officeDocument/2006/bibliography"/>
   </ds:schemaRefs>

</xml_diff>